<commit_message>
Add code for and charts.
</commit_message>
<xml_diff>
--- a/Project 2 ETL Question 3 for readme.docx
+++ b/Project 2 ETL Question 3 for readme.docx
@@ -14,25 +14,67 @@
           <w:b/>
           <w:bCs/>
         </w:rPr>
-        <w:t>Question 3: Compare the length of campaigns to outcomes (Successful, failed, canceled or live).</w:t>
+        <w:t>Question 3: Compare the length of campaigns to outcomes (Successful</w:t>
+      </w:r>
+      <w:r>
+        <w:rPr>
+          <w:b/>
+          <w:bCs/>
+        </w:rPr>
+        <w:t xml:space="preserve"> or </w:t>
+      </w:r>
+      <w:r>
+        <w:rPr>
+          <w:b/>
+          <w:bCs/>
+        </w:rPr>
+        <w:t>failed</w:t>
+      </w:r>
+      <w:r>
+        <w:rPr>
+          <w:b/>
+          <w:bCs/>
+        </w:rPr>
+        <w:t>).</w:t>
       </w:r>
     </w:p>
     <w:p/>
     <w:p>
       <w:r>
-        <w:t xml:space="preserve">This question has proven difficult to visualize, given time constraints, beyond the scope of this project. However, it would provide valuable insights. </w:t>
+        <w:t>Visualization of the data does not show a solid correlation between the length of the campaign and its success or failure.</w:t>
       </w:r>
     </w:p>
     <w:p/>
     <w:p>
       <w:r>
-        <w:t>After adding a column for the campaign length, the data format is a mix of numeric and non-numeric values. Attempts to parse this data to get integers for populating the visual have not been successful. A visual inspection of the new column suggests that there may not be a high correlation to campaign length and outcome. However, due to the size of the file creating a visual will be needed to determine the proper answer.</w:t>
+        <w:t xml:space="preserve">When all countries are viewed together it appears that success or failure </w:t>
+      </w:r>
+      <w:r>
+        <w:t>is spread</w:t>
+      </w:r>
+      <w:r>
+        <w:t xml:space="preserve"> </w:t>
+      </w:r>
+      <w:r>
+        <w:t>evenly</w:t>
+      </w:r>
+      <w:r>
+        <w:t xml:space="preserve"> across the number of campaign days.</w:t>
       </w:r>
     </w:p>
     <w:p/>
     <w:p>
       <w:r>
-        <w:t>This analysis should be completed for future work.</w:t>
+        <w:t>When looked by individual countr</w:t>
+      </w:r>
+      <w:r>
+        <w:t xml:space="preserve">ies the US has successful campaigns across most days, but the least successful in the shortest and the longest days. Canada has the most success between approximately 225 and 250 days, China between 275 and 300, and Australia around 50 days. All countries had success with shorter and longer campaigns. </w:t>
+      </w:r>
+    </w:p>
+    <w:p/>
+    <w:p>
+      <w:r>
+        <w:t>The length of the campaign is only one factor, other factors should be explored such as the type of play, the time of year in the specific country, the goal, etc.</w:t>
       </w:r>
     </w:p>
     <w:sectPr>

</xml_diff>